<commit_message>
Update Source Code Injection.docx
</commit_message>
<xml_diff>
--- a/Hebrew/Source Code Injection.docx
+++ b/Hebrew/Source Code Injection.docx
@@ -116,14 +116,209 @@
       <w:pPr>
         <w:rPr>
           <w:rFonts w:ascii="Tahoma" w:hAnsi="Tahoma" w:cs="Tahoma"/>
-        </w:rPr>
-      </w:pPr>
-      <w:r>
-        <w:rPr>
-          <w:rFonts w:ascii="Tahoma" w:hAnsi="Tahoma" w:cs="Tahoma" w:hint="cs"/>
-          <w:rtl/>
-        </w:rPr>
-        <w:t>בלהבלה</w:t>
+          <w:rtl/>
+        </w:rPr>
+      </w:pPr>
+      <w:r>
+        <w:rPr>
+          <w:rFonts w:ascii="Tahoma" w:hAnsi="Tahoma" w:cs="Tahoma"/>
+        </w:rPr>
+        <w:t>Source Code Injection</w:t>
+      </w:r>
+      <w:r>
+        <w:rPr>
+          <w:rFonts w:ascii="Tahoma" w:hAnsi="Tahoma" w:cs="Tahoma" w:hint="cs"/>
+          <w:rtl/>
+        </w:rPr>
+        <w:t xml:space="preserve">, הינה טכניקה להזרקת קוד זדוני, אשר לא נראתה </w:t>
+      </w:r>
+      <w:r>
+        <w:rPr>
+          <w:rFonts w:ascii="Tahoma" w:hAnsi="Tahoma" w:cs="Tahoma"/>
+        </w:rPr>
+        <w:t xml:space="preserve">In </w:t>
+      </w:r>
+      <w:proofErr w:type="gramStart"/>
+      <w:r>
+        <w:rPr>
+          <w:rFonts w:ascii="Tahoma" w:hAnsi="Tahoma" w:cs="Tahoma"/>
+        </w:rPr>
+        <w:t>The</w:t>
+      </w:r>
+      <w:proofErr w:type="gramEnd"/>
+      <w:r>
+        <w:rPr>
+          <w:rFonts w:ascii="Tahoma" w:hAnsi="Tahoma" w:cs="Tahoma"/>
+        </w:rPr>
+        <w:t xml:space="preserve"> Wild</w:t>
+      </w:r>
+      <w:r>
+        <w:rPr>
+          <w:rFonts w:ascii="Tahoma" w:hAnsi="Tahoma" w:cs="Tahoma" w:hint="cs"/>
+          <w:rtl/>
+        </w:rPr>
+        <w:t xml:space="preserve"> יותר ממספר פעמים בודדות, כאשר בפעמים אשר כן נצפתה, פעלו גורמים </w:t>
+      </w:r>
+      <w:proofErr w:type="spellStart"/>
+      <w:r>
+        <w:rPr>
+          <w:rFonts w:ascii="Tahoma" w:hAnsi="Tahoma" w:cs="Tahoma" w:hint="cs"/>
+          <w:rtl/>
+        </w:rPr>
+        <w:t>מעצמתיים</w:t>
+      </w:r>
+      <w:proofErr w:type="spellEnd"/>
+      <w:r>
+        <w:rPr>
+          <w:rFonts w:ascii="Tahoma" w:hAnsi="Tahoma" w:cs="Tahoma" w:hint="cs"/>
+          <w:rtl/>
+        </w:rPr>
+        <w:t xml:space="preserve"> שביצעו מתקפות כנגד חברות ענק.</w:t>
+      </w:r>
+    </w:p>
+    <w:p>
+      <w:pPr>
+        <w:rPr>
+          <w:rFonts w:ascii="Tahoma" w:hAnsi="Tahoma" w:cs="Tahoma"/>
+          <w:rtl/>
+        </w:rPr>
+      </w:pPr>
+      <w:r>
+        <w:rPr>
+          <w:rFonts w:ascii="Tahoma" w:hAnsi="Tahoma" w:cs="Tahoma" w:hint="cs"/>
+          <w:rtl/>
+        </w:rPr>
+        <w:t xml:space="preserve">הרעיון שעומד מאחורי </w:t>
+      </w:r>
+      <w:r>
+        <w:rPr>
+          <w:rFonts w:ascii="Tahoma" w:hAnsi="Tahoma" w:cs="Tahoma"/>
+        </w:rPr>
+        <w:t>Source Code Injection</w:t>
+      </w:r>
+      <w:r>
+        <w:rPr>
+          <w:rFonts w:ascii="Tahoma" w:hAnsi="Tahoma" w:cs="Tahoma" w:hint="cs"/>
+          <w:rtl/>
+        </w:rPr>
+        <w:t>, הינו הזרקת קוד זדוני לחלק ממאגר קוד קיים של מוצר אזרחי, עוד בשלב הפיתוח של המוצר. מכיוון שזה עדיין בשלב הפיתוח</w:t>
+      </w:r>
+      <w:r>
+        <w:rPr>
+          <w:rFonts w:ascii="Tahoma" w:hAnsi="Tahoma" w:cs="Tahoma" w:hint="cs"/>
+          <w:rtl/>
+        </w:rPr>
+        <w:t xml:space="preserve">, הקוד הזדוני נאגד תחת הקוד הלגיטימי של החברה וכאשר זה יקומפל לכדי מוצר, </w:t>
+      </w:r>
+      <w:proofErr w:type="spellStart"/>
+      <w:r>
+        <w:rPr>
+          <w:rFonts w:ascii="Tahoma" w:hAnsi="Tahoma" w:cs="Tahoma" w:hint="cs"/>
+          <w:rtl/>
+        </w:rPr>
+        <w:t>יכלל</w:t>
+      </w:r>
+      <w:proofErr w:type="spellEnd"/>
+      <w:r>
+        <w:rPr>
+          <w:rFonts w:ascii="Tahoma" w:hAnsi="Tahoma" w:cs="Tahoma" w:hint="cs"/>
+          <w:rtl/>
+        </w:rPr>
+        <w:t xml:space="preserve"> גם הקוד הזדוני, ללא כל תשומת לב מצד המפתח הראשי.</w:t>
+      </w:r>
+    </w:p>
+    <w:p>
+      <w:pPr>
+        <w:rPr>
+          <w:rFonts w:ascii="Tahoma" w:hAnsi="Tahoma" w:cs="Tahoma"/>
+          <w:rtl/>
+        </w:rPr>
+      </w:pPr>
+      <w:r>
+        <w:rPr>
+          <w:rFonts w:ascii="Tahoma" w:hAnsi="Tahoma" w:cs="Tahoma" w:hint="cs"/>
+          <w:rtl/>
+        </w:rPr>
+        <w:t xml:space="preserve">בסיס המתקפה, הינו שלכל מוצר של חברת ענק שכזו, יש אלפי שורות קוד, כך הוא יוכל להיטמע ללא כל תשומת לב של צוותי הפיתוח. יתרה מכך, מוצר שכזה הינו מוצר מורכב, ולכן הוא עושה מספר רב של פעולות, ובכך פעולה נוספת לא תעורר כל תשומת לב מצד צוותי הפיתוח ו/או מנועי </w:t>
+      </w:r>
+      <w:proofErr w:type="spellStart"/>
+      <w:r>
+        <w:rPr>
+          <w:rFonts w:ascii="Tahoma" w:hAnsi="Tahoma" w:cs="Tahoma" w:hint="cs"/>
+          <w:rtl/>
+        </w:rPr>
+        <w:t>אנטיוירוס</w:t>
+      </w:r>
+      <w:proofErr w:type="spellEnd"/>
+      <w:r>
+        <w:rPr>
+          <w:rFonts w:ascii="Tahoma" w:hAnsi="Tahoma" w:cs="Tahoma" w:hint="cs"/>
+          <w:rtl/>
+        </w:rPr>
+        <w:t>.</w:t>
+      </w:r>
+    </w:p>
+    <w:p>
+      <w:pPr>
+        <w:rPr>
+          <w:rFonts w:ascii="Tahoma" w:hAnsi="Tahoma" w:cs="Tahoma" w:hint="cs"/>
+          <w:rtl/>
+        </w:rPr>
+      </w:pPr>
+      <w:r>
+        <w:rPr>
+          <w:rFonts w:ascii="Tahoma" w:hAnsi="Tahoma" w:cs="Tahoma" w:hint="cs"/>
+          <w:rtl/>
+        </w:rPr>
+        <w:t xml:space="preserve">מכיוון שהקוד הזדוני הינו חלק מתוכנה מוכרת, השייכת בדרך כלל לחברת ענק מוכרת, מנועי </w:t>
+      </w:r>
+      <w:proofErr w:type="spellStart"/>
+      <w:r>
+        <w:rPr>
+          <w:rFonts w:ascii="Tahoma" w:hAnsi="Tahoma" w:cs="Tahoma" w:hint="cs"/>
+          <w:rtl/>
+        </w:rPr>
+        <w:t>האנטיוירוס</w:t>
+      </w:r>
+      <w:proofErr w:type="spellEnd"/>
+      <w:r>
+        <w:rPr>
+          <w:rFonts w:ascii="Tahoma" w:hAnsi="Tahoma" w:cs="Tahoma" w:hint="cs"/>
+          <w:rtl/>
+        </w:rPr>
+        <w:t xml:space="preserve"> </w:t>
+      </w:r>
+      <w:proofErr w:type="spellStart"/>
+      <w:r>
+        <w:rPr>
+          <w:rFonts w:ascii="Tahoma" w:hAnsi="Tahoma" w:cs="Tahoma" w:hint="cs"/>
+          <w:rtl/>
+        </w:rPr>
+        <w:t>יחריגו</w:t>
+      </w:r>
+      <w:proofErr w:type="spellEnd"/>
+      <w:r>
+        <w:rPr>
+          <w:rFonts w:ascii="Tahoma" w:hAnsi="Tahoma" w:cs="Tahoma" w:hint="cs"/>
+          <w:rtl/>
+        </w:rPr>
+        <w:t xml:space="preserve"> את התוכנה ופעולותיה, מכיוון שזו מוכרת, אמיתית </w:t>
+      </w:r>
+      <w:r>
+        <w:rPr>
+          <w:rFonts w:ascii="Tahoma" w:hAnsi="Tahoma" w:cs="Tahoma" w:hint="cs"/>
+          <w:u w:val="single"/>
+          <w:rtl/>
+        </w:rPr>
+        <w:t>ואמינה.</w:t>
+      </w:r>
+      <w:r>
+        <w:rPr>
+          <w:rFonts w:ascii="Tahoma" w:hAnsi="Tahoma" w:cs="Tahoma" w:hint="cs"/>
+          <w:u w:val="single"/>
+          <w:rtl/>
+        </w:rPr>
+        <w:t xml:space="preserve"> </w:t>
       </w:r>
     </w:p>
     <w:p>
@@ -154,16 +349,802 @@
     <w:p>
       <w:pPr>
         <w:rPr>
-          <w:rFonts w:ascii="Tahoma" w:hAnsi="Tahoma" w:cs="Tahoma" w:hint="cs"/>
-          <w:rtl/>
-        </w:rPr>
-      </w:pPr>
-      <w:r>
-        <w:rPr>
-          <w:rFonts w:ascii="Tahoma" w:hAnsi="Tahoma" w:cs="Tahoma" w:hint="cs"/>
-          <w:rtl/>
-        </w:rPr>
-        <w:t>בלהבלה</w:t>
+          <w:rFonts w:ascii="Tahoma" w:hAnsi="Tahoma" w:cs="Tahoma"/>
+          <w:rtl/>
+        </w:rPr>
+      </w:pPr>
+      <w:r>
+        <w:rPr>
+          <w:rFonts w:ascii="Tahoma" w:hAnsi="Tahoma" w:cs="Tahoma" w:hint="cs"/>
+          <w:rtl/>
+        </w:rPr>
+        <w:t>כל מוצר תוכנה שמייצרת חברה ענקית, נחתם ובכך מובטח שהתוכנה הינה תוכנה מהימנה ולא שונתה ע"י גורם זדוני, ועל כן פעולותיה אמינות ולגיטימיות.</w:t>
+      </w:r>
+    </w:p>
+    <w:p>
+      <w:pPr>
+        <w:rPr>
+          <w:rFonts w:ascii="Tahoma" w:hAnsi="Tahoma" w:cs="Tahoma"/>
+          <w:rtl/>
+        </w:rPr>
+      </w:pPr>
+      <w:r>
+        <w:rPr>
+          <w:rFonts w:ascii="Tahoma" w:hAnsi="Tahoma" w:cs="Tahoma" w:hint="cs"/>
+          <w:rtl/>
+        </w:rPr>
+        <w:t>כיצד זה עובד?</w:t>
+      </w:r>
+    </w:p>
+    <w:p>
+      <w:pPr>
+        <w:rPr>
+          <w:rFonts w:ascii="Tahoma" w:hAnsi="Tahoma" w:cs="Tahoma"/>
+        </w:rPr>
+      </w:pPr>
+      <w:r>
+        <w:rPr>
+          <w:rFonts w:ascii="Tahoma" w:hAnsi="Tahoma" w:cs="Tahoma" w:hint="cs"/>
+          <w:rtl/>
+        </w:rPr>
+        <w:t xml:space="preserve">הדרך שבה המוצר נחתם, הינה ע"י מנגנון </w:t>
+      </w:r>
+      <w:r>
+        <w:rPr>
+          <w:rFonts w:ascii="Tahoma" w:hAnsi="Tahoma" w:cs="Tahoma"/>
+        </w:rPr>
+        <w:t>certificate authority</w:t>
+      </w:r>
+      <w:r>
+        <w:rPr>
+          <w:rFonts w:ascii="Tahoma" w:hAnsi="Tahoma" w:cs="Tahoma" w:hint="cs"/>
+          <w:rtl/>
+        </w:rPr>
+        <w:t xml:space="preserve"> העולמי, כאשר ישנן מספר חברות ספציפיות הרשאיות לספק חתימות, וכלל המחשבים סומכים על החתימות שסופקו ע"י החברות הנ"ל. הדרך דרכה מוודאים כי אכן החברה חתמה על המוצר הינה דרך מנגנון של הצפנה א-סימטרית </w:t>
+      </w:r>
+      <w:r>
+        <w:rPr>
+          <w:rFonts w:ascii="Tahoma" w:hAnsi="Tahoma" w:cs="Tahoma"/>
+          <w:rtl/>
+        </w:rPr>
+        <w:t>–</w:t>
+      </w:r>
+      <w:r>
+        <w:rPr>
+          <w:rFonts w:ascii="Tahoma" w:hAnsi="Tahoma" w:cs="Tahoma" w:hint="cs"/>
+          <w:rtl/>
+        </w:rPr>
+        <w:t xml:space="preserve"> פרוטוקול </w:t>
+      </w:r>
+      <w:r>
+        <w:rPr>
+          <w:rFonts w:ascii="Tahoma" w:hAnsi="Tahoma" w:cs="Tahoma" w:hint="cs"/>
+        </w:rPr>
+        <w:t>RSA</w:t>
+      </w:r>
+      <w:r>
+        <w:rPr>
+          <w:rFonts w:ascii="Tahoma" w:hAnsi="Tahoma" w:cs="Tahoma" w:hint="cs"/>
+          <w:rtl/>
+        </w:rPr>
+        <w:t xml:space="preserve">. כל חתימה שכזו נחתמת ע"י המפתח הפרטי של החברה, וניתן לפענחה ע"י המפתח הפומבי בלבד. כאשר מנגנון </w:t>
+      </w:r>
+      <w:proofErr w:type="spellStart"/>
+      <w:r>
+        <w:rPr>
+          <w:rFonts w:ascii="Tahoma" w:hAnsi="Tahoma" w:cs="Tahoma" w:hint="cs"/>
+          <w:rtl/>
+        </w:rPr>
+        <w:t>האנטיוירוס</w:t>
+      </w:r>
+      <w:proofErr w:type="spellEnd"/>
+      <w:r>
+        <w:rPr>
+          <w:rFonts w:ascii="Tahoma" w:hAnsi="Tahoma" w:cs="Tahoma" w:hint="cs"/>
+          <w:rtl/>
+        </w:rPr>
+        <w:t xml:space="preserve"> רואה שהתוכנה אכן חתומה ע"י </w:t>
+      </w:r>
+      <w:r>
+        <w:rPr>
+          <w:rFonts w:ascii="Tahoma" w:hAnsi="Tahoma" w:cs="Tahoma" w:hint="cs"/>
+          <w:rtl/>
+        </w:rPr>
+        <w:t xml:space="preserve">מנגנון </w:t>
+      </w:r>
+      <w:r>
+        <w:rPr>
+          <w:rFonts w:ascii="Tahoma" w:hAnsi="Tahoma" w:cs="Tahoma"/>
+        </w:rPr>
+        <w:t>certificate authority</w:t>
+      </w:r>
+      <w:r>
+        <w:rPr>
+          <w:rFonts w:ascii="Tahoma" w:hAnsi="Tahoma" w:cs="Tahoma" w:hint="cs"/>
+          <w:rtl/>
+        </w:rPr>
+        <w:t xml:space="preserve"> העולמי</w:t>
+      </w:r>
+      <w:r>
+        <w:rPr>
+          <w:rFonts w:ascii="Tahoma" w:hAnsi="Tahoma" w:cs="Tahoma" w:hint="cs"/>
+          <w:rtl/>
+        </w:rPr>
+        <w:t xml:space="preserve">, אז הוא סומך על התוכנה ופעולותיה מכיוון שהיא מוגדרת בטוחה. </w:t>
+      </w:r>
+    </w:p>
+    <w:p>
+      <w:pPr>
+        <w:rPr>
+          <w:rFonts w:ascii="Tahoma" w:hAnsi="Tahoma" w:cs="Tahoma"/>
+          <w:rtl/>
+        </w:rPr>
+      </w:pPr>
+    </w:p>
+    <w:p>
+      <w:pPr>
+        <w:rPr>
+          <w:rFonts w:ascii="Tahoma" w:hAnsi="Tahoma" w:cs="Tahoma"/>
+          <w:rtl/>
+        </w:rPr>
+      </w:pPr>
+    </w:p>
+    <w:p>
+      <w:pPr>
+        <w:rPr>
+          <w:rFonts w:ascii="Tahoma" w:hAnsi="Tahoma" w:cs="Tahoma"/>
+          <w:rtl/>
+        </w:rPr>
+      </w:pPr>
+    </w:p>
+    <w:p>
+      <w:pPr>
+        <w:rPr>
+          <w:rFonts w:ascii="Tahoma" w:hAnsi="Tahoma" w:cs="Tahoma"/>
+          <w:rtl/>
+        </w:rPr>
+      </w:pPr>
+    </w:p>
+    <w:p>
+      <w:pPr>
+        <w:rPr>
+          <w:rFonts w:ascii="Tahoma" w:hAnsi="Tahoma" w:cs="Tahoma"/>
+          <w:rtl/>
+        </w:rPr>
+      </w:pPr>
+    </w:p>
+    <w:p>
+      <w:pPr>
+        <w:rPr>
+          <w:rFonts w:ascii="Tahoma" w:hAnsi="Tahoma" w:cs="Tahoma"/>
+          <w:rtl/>
+        </w:rPr>
+      </w:pPr>
+    </w:p>
+    <w:p>
+      <w:pPr>
+        <w:rPr>
+          <w:rFonts w:ascii="Tahoma" w:hAnsi="Tahoma" w:cs="Tahoma"/>
+          <w:rtl/>
+        </w:rPr>
+      </w:pPr>
+      <w:r>
+        <w:rPr>
+          <w:rFonts w:ascii="Tahoma" w:hAnsi="Tahoma" w:cs="Tahoma" w:hint="cs"/>
+          <w:rtl/>
+        </w:rPr>
+        <w:lastRenderedPageBreak/>
+        <w:t>דוגמא:</w:t>
+      </w:r>
+    </w:p>
+    <w:p>
+      <w:pPr>
+        <w:rPr>
+          <w:rFonts w:ascii="Tahoma" w:hAnsi="Tahoma" w:cs="Tahoma" w:hint="cs"/>
+          <w:rtl/>
+        </w:rPr>
+      </w:pPr>
+      <w:r>
+        <w:rPr>
+          <w:rFonts w:ascii="Tahoma" w:hAnsi="Tahoma" w:cs="Tahoma"/>
+          <w:rtl/>
+        </w:rPr>
+        <w:drawing>
+          <wp:inline distT="0" distB="0" distL="0" distR="0" wp14:anchorId="4047E098" wp14:editId="08E918E4">
+            <wp:extent cx="5140412" cy="3559175"/>
+            <wp:effectExtent l="0" t="0" r="3175" b="3175"/>
+            <wp:docPr id="1" name="Picture 1"/>
+            <wp:cNvGraphicFramePr>
+              <a:graphicFrameLocks xmlns:a="http://schemas.openxmlformats.org/drawingml/2006/main" noChangeAspect="1"/>
+            </wp:cNvGraphicFramePr>
+            <a:graphic xmlns:a="http://schemas.openxmlformats.org/drawingml/2006/main">
+              <a:graphicData uri="http://schemas.openxmlformats.org/drawingml/2006/picture">
+                <pic:pic xmlns:pic="http://schemas.openxmlformats.org/drawingml/2006/picture">
+                  <pic:nvPicPr>
+                    <pic:cNvPr id="1" name=""/>
+                    <pic:cNvPicPr/>
+                  </pic:nvPicPr>
+                  <pic:blipFill>
+                    <a:blip r:embed="rId5"/>
+                    <a:stretch>
+                      <a:fillRect/>
+                    </a:stretch>
+                  </pic:blipFill>
+                  <pic:spPr>
+                    <a:xfrm>
+                      <a:off x="0" y="0"/>
+                      <a:ext cx="5172502" cy="3581394"/>
+                    </a:xfrm>
+                    <a:prstGeom prst="rect">
+                      <a:avLst/>
+                    </a:prstGeom>
+                  </pic:spPr>
+                </pic:pic>
+              </a:graphicData>
+            </a:graphic>
+          </wp:inline>
+        </w:drawing>
+      </w:r>
+    </w:p>
+    <w:p>
+      <w:pPr>
+        <w:rPr>
+          <w:rFonts w:ascii="Tahoma" w:hAnsi="Tahoma" w:cs="Tahoma"/>
+          <w:rtl/>
+        </w:rPr>
+      </w:pPr>
+      <w:r>
+        <w:rPr>
+          <w:rFonts w:ascii="Tahoma" w:hAnsi="Tahoma" w:cs="Tahoma" w:hint="cs"/>
+          <w:rtl/>
+        </w:rPr>
+        <w:t xml:space="preserve">דוגמא זו מציגה את החתימה של תוכנת </w:t>
+      </w:r>
+      <w:r>
+        <w:rPr>
+          <w:rFonts w:ascii="Tahoma" w:hAnsi="Tahoma" w:cs="Tahoma"/>
+        </w:rPr>
+        <w:t>Google Chrome</w:t>
+      </w:r>
+      <w:r>
+        <w:rPr>
+          <w:rFonts w:ascii="Tahoma" w:hAnsi="Tahoma" w:cs="Tahoma" w:hint="cs"/>
+          <w:rtl/>
+        </w:rPr>
+        <w:t>.</w:t>
+      </w:r>
+    </w:p>
+    <w:p>
+      <w:pPr>
+        <w:rPr>
+          <w:rFonts w:ascii="Tahoma" w:hAnsi="Tahoma" w:cs="Tahoma" w:hint="cs"/>
+          <w:rtl/>
+        </w:rPr>
+      </w:pPr>
+      <w:r>
+        <w:rPr>
+          <w:rFonts w:ascii="Tahoma" w:hAnsi="Tahoma" w:cs="Tahoma"/>
+          <w:noProof/>
+          <w:rtl/>
+          <w:lang w:val="he-IL"/>
+        </w:rPr>
+        <mc:AlternateContent>
+          <mc:Choice Requires="wps">
+            <w:drawing>
+              <wp:anchor distT="0" distB="0" distL="114300" distR="114300" simplePos="0" relativeHeight="251661312" behindDoc="0" locked="0" layoutInCell="1" allowOverlap="1" wp14:anchorId="1E9596E9" wp14:editId="64E74369">
+                <wp:simplePos x="0" y="0"/>
+                <wp:positionH relativeFrom="column">
+                  <wp:posOffset>1739900</wp:posOffset>
+                </wp:positionH>
+                <wp:positionV relativeFrom="paragraph">
+                  <wp:posOffset>1600200</wp:posOffset>
+                </wp:positionV>
+                <wp:extent cx="3308350" cy="127000"/>
+                <wp:effectExtent l="0" t="0" r="25400" b="25400"/>
+                <wp:wrapNone/>
+                <wp:docPr id="5" name="Rectangle 5"/>
+                <wp:cNvGraphicFramePr/>
+                <a:graphic xmlns:a="http://schemas.openxmlformats.org/drawingml/2006/main">
+                  <a:graphicData uri="http://schemas.microsoft.com/office/word/2010/wordprocessingShape">
+                    <wps:wsp>
+                      <wps:cNvSpPr/>
+                      <wps:spPr>
+                        <a:xfrm>
+                          <a:off x="0" y="0"/>
+                          <a:ext cx="3308350" cy="127000"/>
+                        </a:xfrm>
+                        <a:prstGeom prst="rect">
+                          <a:avLst/>
+                        </a:prstGeom>
+                        <a:noFill/>
+                        <a:ln>
+                          <a:solidFill>
+                            <a:srgbClr val="FF0000"/>
+                          </a:solidFill>
+                        </a:ln>
+                      </wps:spPr>
+                      <wps:style>
+                        <a:lnRef idx="2">
+                          <a:schemeClr val="accent1">
+                            <a:shade val="50000"/>
+                          </a:schemeClr>
+                        </a:lnRef>
+                        <a:fillRef idx="1">
+                          <a:schemeClr val="accent1"/>
+                        </a:fillRef>
+                        <a:effectRef idx="0">
+                          <a:schemeClr val="accent1"/>
+                        </a:effectRef>
+                        <a:fontRef idx="minor">
+                          <a:schemeClr val="lt1"/>
+                        </a:fontRef>
+                      </wps:style>
+                      <wps:bodyPr rot="0" spcFirstLastPara="0" vertOverflow="overflow" horzOverflow="overflow" vert="horz" wrap="square" lIns="91440" tIns="45720" rIns="91440" bIns="45720" numCol="1" spcCol="0" rtlCol="0" fromWordArt="0" anchor="ctr" anchorCtr="0" forceAA="0" compatLnSpc="1">
+                        <a:prstTxWarp prst="textNoShape">
+                          <a:avLst/>
+                        </a:prstTxWarp>
+                        <a:noAutofit/>
+                      </wps:bodyPr>
+                    </wps:wsp>
+                  </a:graphicData>
+                </a:graphic>
+              </wp:anchor>
+            </w:drawing>
+          </mc:Choice>
+          <mc:Fallback>
+            <w:pict>
+              <v:rect w14:anchorId="2C07AB0C" id="Rectangle 5" o:spid="_x0000_s1026" style="position:absolute;margin-left:137pt;margin-top:126pt;width:260.5pt;height:10pt;z-index:251661312;visibility:visible;mso-wrap-style:square;mso-wrap-distance-left:9pt;mso-wrap-distance-top:0;mso-wrap-distance-right:9pt;mso-wrap-distance-bottom:0;mso-position-horizontal:absolute;mso-position-horizontal-relative:text;mso-position-vertical:absolute;mso-position-vertical-relative:text;v-text-anchor:middle" o:gfxdata="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" filled="f" strokecolor="red" strokeweight="1pt"/>
+            </w:pict>
+          </mc:Fallback>
+        </mc:AlternateContent>
+      </w:r>
+      <w:r>
+        <w:rPr>
+          <w:rFonts w:ascii="Tahoma" w:hAnsi="Tahoma" w:cs="Tahoma"/>
+          <w:noProof/>
+          <w:rtl/>
+          <w:lang w:val="he-IL"/>
+        </w:rPr>
+        <mc:AlternateContent>
+          <mc:Choice Requires="wps">
+            <w:drawing>
+              <wp:anchor distT="0" distB="0" distL="114300" distR="114300" simplePos="0" relativeHeight="251659264" behindDoc="0" locked="0" layoutInCell="1" allowOverlap="1" wp14:anchorId="180D327A" wp14:editId="4500CE17">
+                <wp:simplePos x="0" y="0"/>
+                <wp:positionH relativeFrom="column">
+                  <wp:posOffset>1739900</wp:posOffset>
+                </wp:positionH>
+                <wp:positionV relativeFrom="paragraph">
+                  <wp:posOffset>1282700</wp:posOffset>
+                </wp:positionV>
+                <wp:extent cx="3308350" cy="127000"/>
+                <wp:effectExtent l="0" t="0" r="25400" b="25400"/>
+                <wp:wrapNone/>
+                <wp:docPr id="4" name="Rectangle 4"/>
+                <wp:cNvGraphicFramePr/>
+                <a:graphic xmlns:a="http://schemas.openxmlformats.org/drawingml/2006/main">
+                  <a:graphicData uri="http://schemas.microsoft.com/office/word/2010/wordprocessingShape">
+                    <wps:wsp>
+                      <wps:cNvSpPr/>
+                      <wps:spPr>
+                        <a:xfrm>
+                          <a:off x="0" y="0"/>
+                          <a:ext cx="3308350" cy="127000"/>
+                        </a:xfrm>
+                        <a:prstGeom prst="rect">
+                          <a:avLst/>
+                        </a:prstGeom>
+                        <a:noFill/>
+                        <a:ln>
+                          <a:solidFill>
+                            <a:srgbClr val="FF0000"/>
+                          </a:solidFill>
+                        </a:ln>
+                      </wps:spPr>
+                      <wps:style>
+                        <a:lnRef idx="2">
+                          <a:schemeClr val="accent1">
+                            <a:shade val="50000"/>
+                          </a:schemeClr>
+                        </a:lnRef>
+                        <a:fillRef idx="1">
+                          <a:schemeClr val="accent1"/>
+                        </a:fillRef>
+                        <a:effectRef idx="0">
+                          <a:schemeClr val="accent1"/>
+                        </a:effectRef>
+                        <a:fontRef idx="minor">
+                          <a:schemeClr val="lt1"/>
+                        </a:fontRef>
+                      </wps:style>
+                      <wps:bodyPr rot="0" spcFirstLastPara="0" vertOverflow="overflow" horzOverflow="overflow" vert="horz" wrap="square" lIns="91440" tIns="45720" rIns="91440" bIns="45720" numCol="1" spcCol="0" rtlCol="0" fromWordArt="0" anchor="ctr" anchorCtr="0" forceAA="0" compatLnSpc="1">
+                        <a:prstTxWarp prst="textNoShape">
+                          <a:avLst/>
+                        </a:prstTxWarp>
+                        <a:noAutofit/>
+                      </wps:bodyPr>
+                    </wps:wsp>
+                  </a:graphicData>
+                </a:graphic>
+              </wp:anchor>
+            </w:drawing>
+          </mc:Choice>
+          <mc:Fallback>
+            <w:pict>
+              <v:rect w14:anchorId="21251770" id="Rectangle 4" o:spid="_x0000_s1026" style="position:absolute;margin-left:137pt;margin-top:101pt;width:260.5pt;height:10pt;z-index:251659264;visibility:visible;mso-wrap-style:square;mso-wrap-distance-left:9pt;mso-wrap-distance-top:0;mso-wrap-distance-right:9pt;mso-wrap-distance-bottom:0;mso-position-horizontal:absolute;mso-position-horizontal-relative:text;mso-position-vertical:absolute;mso-position-vertical-relative:text;v-text-anchor:middle" o:gfxdata="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" filled="f" strokecolor="red" strokeweight="1pt"/>
+            </w:pict>
+          </mc:Fallback>
+        </mc:AlternateContent>
+      </w:r>
+      <w:r>
+        <w:rPr>
+          <w:rFonts w:ascii="Tahoma" w:hAnsi="Tahoma" w:cs="Tahoma"/>
+          <w:rtl/>
+        </w:rPr>
+        <w:drawing>
+          <wp:inline distT="0" distB="0" distL="0" distR="0" wp14:anchorId="77DB34A7" wp14:editId="710E71DF">
+            <wp:extent cx="3652520" cy="4268163"/>
+            <wp:effectExtent l="0" t="0" r="5080" b="0"/>
+            <wp:docPr id="3" name="Picture 3"/>
+            <wp:cNvGraphicFramePr>
+              <a:graphicFrameLocks xmlns:a="http://schemas.openxmlformats.org/drawingml/2006/main" noChangeAspect="1"/>
+            </wp:cNvGraphicFramePr>
+            <a:graphic xmlns:a="http://schemas.openxmlformats.org/drawingml/2006/main">
+              <a:graphicData uri="http://schemas.openxmlformats.org/drawingml/2006/picture">
+                <pic:pic xmlns:pic="http://schemas.openxmlformats.org/drawingml/2006/picture">
+                  <pic:nvPicPr>
+                    <pic:cNvPr id="1" name=""/>
+                    <pic:cNvPicPr/>
+                  </pic:nvPicPr>
+                  <pic:blipFill>
+                    <a:blip r:embed="rId6"/>
+                    <a:stretch>
+                      <a:fillRect/>
+                    </a:stretch>
+                  </pic:blipFill>
+                  <pic:spPr>
+                    <a:xfrm>
+                      <a:off x="0" y="0"/>
+                      <a:ext cx="3668810" cy="4287198"/>
+                    </a:xfrm>
+                    <a:prstGeom prst="rect">
+                      <a:avLst/>
+                    </a:prstGeom>
+                  </pic:spPr>
+                </pic:pic>
+              </a:graphicData>
+            </a:graphic>
+          </wp:inline>
+        </w:drawing>
+      </w:r>
+    </w:p>
+    <w:p>
+      <w:pPr>
+        <w:rPr>
+          <w:rFonts w:ascii="Tahoma" w:hAnsi="Tahoma" w:cs="Tahoma"/>
+          <w:rtl/>
+        </w:rPr>
+      </w:pPr>
+      <w:r>
+        <w:rPr>
+          <w:rFonts w:ascii="Tahoma" w:hAnsi="Tahoma" w:cs="Tahoma" w:hint="cs"/>
+          <w:rtl/>
+        </w:rPr>
+        <w:lastRenderedPageBreak/>
+        <w:t xml:space="preserve">בדוגמא זו ניתן לראות כי התוכנה נחתמה ע"י </w:t>
+      </w:r>
+      <w:r>
+        <w:rPr>
+          <w:rFonts w:ascii="Tahoma" w:hAnsi="Tahoma" w:cs="Tahoma" w:hint="cs"/>
+        </w:rPr>
+        <w:t>C</w:t>
+      </w:r>
+      <w:r>
+        <w:rPr>
+          <w:rFonts w:ascii="Tahoma" w:hAnsi="Tahoma" w:cs="Tahoma"/>
+        </w:rPr>
+        <w:t xml:space="preserve">ertificate </w:t>
+      </w:r>
+      <w:proofErr w:type="spellStart"/>
+      <w:r>
+        <w:rPr>
+          <w:rFonts w:ascii="Tahoma" w:hAnsi="Tahoma" w:cs="Tahoma" w:hint="cs"/>
+        </w:rPr>
+        <w:t>A</w:t>
+      </w:r>
+      <w:r>
+        <w:rPr>
+          <w:rFonts w:ascii="Tahoma" w:hAnsi="Tahoma" w:cs="Tahoma"/>
+        </w:rPr>
+        <w:t>uthorithy</w:t>
+      </w:r>
+      <w:proofErr w:type="spellEnd"/>
+      <w:r>
+        <w:rPr>
+          <w:rFonts w:ascii="Tahoma" w:hAnsi="Tahoma" w:cs="Tahoma" w:hint="cs"/>
+          <w:rtl/>
+        </w:rPr>
+        <w:t xml:space="preserve"> הנקראת </w:t>
+      </w:r>
+      <w:r>
+        <w:rPr>
+          <w:rFonts w:ascii="Tahoma" w:hAnsi="Tahoma" w:cs="Tahoma"/>
+        </w:rPr>
+        <w:t>DigiCert</w:t>
+      </w:r>
+      <w:r>
+        <w:rPr>
+          <w:rFonts w:ascii="Tahoma" w:hAnsi="Tahoma" w:cs="Tahoma" w:hint="cs"/>
+          <w:rtl/>
+        </w:rPr>
+        <w:t xml:space="preserve"> ומוודאת ע"י פרוטוקול ההצפנה הא-סימטרי </w:t>
+      </w:r>
+      <w:r>
+        <w:rPr>
+          <w:rFonts w:ascii="Tahoma" w:hAnsi="Tahoma" w:cs="Tahoma" w:hint="cs"/>
+        </w:rPr>
+        <w:t>RSA</w:t>
+      </w:r>
+      <w:r>
+        <w:rPr>
+          <w:rFonts w:ascii="Tahoma" w:hAnsi="Tahoma" w:cs="Tahoma" w:hint="cs"/>
+          <w:rtl/>
+        </w:rPr>
+        <w:t>.</w:t>
+      </w:r>
+    </w:p>
+    <w:p>
+      <w:pPr>
+        <w:rPr>
+          <w:rFonts w:ascii="Tahoma" w:hAnsi="Tahoma" w:cs="Tahoma"/>
+          <w:rtl/>
+        </w:rPr>
+      </w:pPr>
+      <w:r>
+        <w:rPr>
+          <w:rFonts w:ascii="Tahoma" w:hAnsi="Tahoma" w:cs="Tahoma" w:hint="cs"/>
+          <w:rtl/>
+        </w:rPr>
+        <w:t xml:space="preserve">בנוסף לכך, כאשר מנוע </w:t>
+      </w:r>
+      <w:proofErr w:type="spellStart"/>
+      <w:r>
+        <w:rPr>
+          <w:rFonts w:ascii="Tahoma" w:hAnsi="Tahoma" w:cs="Tahoma" w:hint="cs"/>
+          <w:rtl/>
+        </w:rPr>
+        <w:t>האנטיוירוס</w:t>
+      </w:r>
+      <w:proofErr w:type="spellEnd"/>
+      <w:r>
+        <w:rPr>
+          <w:rFonts w:ascii="Tahoma" w:hAnsi="Tahoma" w:cs="Tahoma" w:hint="cs"/>
+          <w:rtl/>
+        </w:rPr>
+        <w:t xml:space="preserve"> רואה שהתוכנה חתומה, הוא מחריג אותה וטוען שאינה זדונית, גם במידה והיא עושה דברים שיזוהו עם תוכנה זדונית מבחינת אופי הפעולות, בצורה </w:t>
+      </w:r>
+      <w:proofErr w:type="spellStart"/>
+      <w:r>
+        <w:rPr>
+          <w:rFonts w:ascii="Tahoma" w:hAnsi="Tahoma" w:cs="Tahoma" w:hint="cs"/>
+          <w:rtl/>
+        </w:rPr>
+        <w:t>היורוסיטית</w:t>
+      </w:r>
+      <w:proofErr w:type="spellEnd"/>
+      <w:r>
+        <w:rPr>
+          <w:rFonts w:ascii="Tahoma" w:hAnsi="Tahoma" w:cs="Tahoma" w:hint="cs"/>
+          <w:rtl/>
+        </w:rPr>
+        <w:t xml:space="preserve">. </w:t>
+      </w:r>
+    </w:p>
+    <w:p>
+      <w:pPr>
+        <w:rPr>
+          <w:rFonts w:ascii="Tahoma" w:hAnsi="Tahoma" w:cs="Tahoma"/>
+          <w:rtl/>
+        </w:rPr>
+      </w:pPr>
+      <w:r>
+        <w:rPr>
+          <w:rFonts w:ascii="Tahoma" w:hAnsi="Tahoma" w:cs="Tahoma" w:hint="cs"/>
+          <w:rtl/>
+        </w:rPr>
+        <w:t xml:space="preserve">לדוגמא, </w:t>
+      </w:r>
+      <w:r>
+        <w:rPr>
+          <w:rFonts w:ascii="Tahoma" w:hAnsi="Tahoma" w:cs="Tahoma" w:hint="cs"/>
+        </w:rPr>
+        <w:t>G</w:t>
+      </w:r>
+      <w:r>
+        <w:rPr>
+          <w:rFonts w:ascii="Tahoma" w:hAnsi="Tahoma" w:cs="Tahoma"/>
+        </w:rPr>
+        <w:t>oogle Chrome</w:t>
+      </w:r>
+      <w:r>
+        <w:rPr>
+          <w:rFonts w:ascii="Tahoma" w:hAnsi="Tahoma" w:cs="Tahoma" w:hint="cs"/>
+          <w:rtl/>
+        </w:rPr>
+        <w:t xml:space="preserve">, משתמש הרבה בשיטות הזרקת קוד, לתהליכי </w:t>
+      </w:r>
+      <w:r>
+        <w:rPr>
+          <w:rFonts w:ascii="Tahoma" w:hAnsi="Tahoma" w:cs="Tahoma"/>
+        </w:rPr>
+        <w:t>Google Chrome</w:t>
+      </w:r>
+      <w:r>
+        <w:rPr>
+          <w:rFonts w:ascii="Tahoma" w:hAnsi="Tahoma" w:cs="Tahoma" w:hint="cs"/>
+          <w:rtl/>
+        </w:rPr>
+        <w:t xml:space="preserve"> אחרים, על מנת לאפשר ניהול תקין של התוכנה.</w:t>
+      </w:r>
+    </w:p>
+    <w:p>
+      <w:pPr>
+        <w:rPr>
+          <w:rFonts w:ascii="Tahoma" w:hAnsi="Tahoma" w:cs="Tahoma"/>
+        </w:rPr>
+      </w:pPr>
+      <w:r>
+        <w:rPr>
+          <w:rFonts w:ascii="Tahoma" w:hAnsi="Tahoma" w:cs="Tahoma" w:hint="cs"/>
+          <w:rtl/>
+        </w:rPr>
+        <w:t xml:space="preserve">במידה ותוכנה לא חתומה הייתה מתנהגת בצורה דומה, מנוע </w:t>
+      </w:r>
+      <w:proofErr w:type="spellStart"/>
+      <w:r>
+        <w:rPr>
+          <w:rFonts w:ascii="Tahoma" w:hAnsi="Tahoma" w:cs="Tahoma" w:hint="cs"/>
+          <w:rtl/>
+        </w:rPr>
+        <w:t>האנטירוירוס</w:t>
+      </w:r>
+      <w:proofErr w:type="spellEnd"/>
+      <w:r>
+        <w:rPr>
+          <w:rFonts w:ascii="Tahoma" w:hAnsi="Tahoma" w:cs="Tahoma" w:hint="cs"/>
+          <w:rtl/>
+        </w:rPr>
+        <w:t xml:space="preserve"> היה מסווג אותה כפוטנציאל לתוכנה עם קוד זדוני. יתרה מכך, גם כאשר גוף מגן נתקל בתוכנה חתומה, לרוב הוא מסווג אותה כתוכנה תקינה ולא יבחן אותה לעומק.</w:t>
+      </w:r>
+    </w:p>
+    <w:p>
+      <w:pPr>
+        <w:rPr>
+          <w:rFonts w:ascii="Tahoma" w:hAnsi="Tahoma" w:cs="Tahoma" w:hint="cs"/>
+          <w:rtl/>
+        </w:rPr>
+      </w:pPr>
+      <w:r>
+        <w:rPr>
+          <w:rFonts w:ascii="Tahoma" w:hAnsi="Tahoma" w:cs="Tahoma" w:hint="cs"/>
+          <w:rtl/>
+        </w:rPr>
+        <w:t>לדוגמא, אם נעלה את קובץ ה-</w:t>
+      </w:r>
+      <w:r>
+        <w:rPr>
+          <w:rFonts w:ascii="Tahoma" w:hAnsi="Tahoma" w:cs="Tahoma"/>
+        </w:rPr>
+        <w:t>exe</w:t>
+      </w:r>
+      <w:r>
+        <w:rPr>
+          <w:rFonts w:ascii="Tahoma" w:hAnsi="Tahoma" w:cs="Tahoma" w:hint="cs"/>
+          <w:rtl/>
+        </w:rPr>
+        <w:t xml:space="preserve"> של </w:t>
+      </w:r>
+      <w:r>
+        <w:rPr>
+          <w:rFonts w:ascii="Tahoma" w:hAnsi="Tahoma" w:cs="Tahoma"/>
+        </w:rPr>
+        <w:t>Google Chrome</w:t>
+      </w:r>
+      <w:r>
+        <w:rPr>
+          <w:rFonts w:ascii="Tahoma" w:hAnsi="Tahoma" w:cs="Tahoma" w:hint="cs"/>
+        </w:rPr>
+        <w:t xml:space="preserve"> </w:t>
+      </w:r>
+      <w:r>
+        <w:rPr>
+          <w:rFonts w:ascii="Tahoma" w:hAnsi="Tahoma" w:cs="Tahoma" w:hint="cs"/>
+          <w:rtl/>
+        </w:rPr>
+        <w:t xml:space="preserve"> לאתר </w:t>
+      </w:r>
+      <w:r>
+        <w:rPr>
+          <w:rFonts w:ascii="Tahoma" w:hAnsi="Tahoma" w:cs="Tahoma"/>
+        </w:rPr>
+        <w:t>VirusTotal.com</w:t>
+      </w:r>
+      <w:r>
+        <w:rPr>
+          <w:rFonts w:ascii="Tahoma" w:hAnsi="Tahoma" w:cs="Tahoma" w:hint="cs"/>
+          <w:rtl/>
+        </w:rPr>
+        <w:t xml:space="preserve">, נקבל </w:t>
+      </w:r>
+      <w:r>
+        <w:rPr>
+          <w:rFonts w:ascii="Tahoma" w:hAnsi="Tahoma" w:cs="Tahoma" w:hint="cs"/>
+          <w:rtl/>
+        </w:rPr>
+        <w:t xml:space="preserve">דיאגנוזה של כלל מנועי </w:t>
+      </w:r>
+      <w:proofErr w:type="spellStart"/>
+      <w:r>
+        <w:rPr>
+          <w:rFonts w:ascii="Tahoma" w:hAnsi="Tahoma" w:cs="Tahoma" w:hint="cs"/>
+          <w:rtl/>
+        </w:rPr>
+        <w:t>האנטיוירוס</w:t>
+      </w:r>
+      <w:proofErr w:type="spellEnd"/>
+      <w:r>
+        <w:rPr>
+          <w:rFonts w:ascii="Tahoma" w:hAnsi="Tahoma" w:cs="Tahoma" w:hint="cs"/>
+          <w:rtl/>
+        </w:rPr>
+        <w:t xml:space="preserve"> על קובץ זה:</w:t>
+      </w:r>
+    </w:p>
+    <w:p>
+      <w:pPr>
+        <w:rPr>
+          <w:rFonts w:ascii="Tahoma" w:hAnsi="Tahoma" w:cs="Tahoma" w:hint="cs"/>
+        </w:rPr>
+      </w:pPr>
+      <w:r>
+        <w:rPr>
+          <w:rFonts w:ascii="Tahoma" w:hAnsi="Tahoma" w:cs="Tahoma"/>
+          <w:rtl/>
+        </w:rPr>
+        <w:drawing>
+          <wp:inline distT="0" distB="0" distL="0" distR="0" wp14:anchorId="74760D40" wp14:editId="25FA93F1">
+            <wp:extent cx="5274310" cy="2771140"/>
+            <wp:effectExtent l="0" t="0" r="2540" b="0"/>
+            <wp:docPr id="7" name="Picture 7"/>
+            <wp:cNvGraphicFramePr>
+              <a:graphicFrameLocks xmlns:a="http://schemas.openxmlformats.org/drawingml/2006/main" noChangeAspect="1"/>
+            </wp:cNvGraphicFramePr>
+            <a:graphic xmlns:a="http://schemas.openxmlformats.org/drawingml/2006/main">
+              <a:graphicData uri="http://schemas.openxmlformats.org/drawingml/2006/picture">
+                <pic:pic xmlns:pic="http://schemas.openxmlformats.org/drawingml/2006/picture">
+                  <pic:nvPicPr>
+                    <pic:cNvPr id="1" name=""/>
+                    <pic:cNvPicPr/>
+                  </pic:nvPicPr>
+                  <pic:blipFill>
+                    <a:blip r:embed="rId7"/>
+                    <a:stretch>
+                      <a:fillRect/>
+                    </a:stretch>
+                  </pic:blipFill>
+                  <pic:spPr>
+                    <a:xfrm>
+                      <a:off x="0" y="0"/>
+                      <a:ext cx="5274310" cy="2771140"/>
+                    </a:xfrm>
+                    <a:prstGeom prst="rect">
+                      <a:avLst/>
+                    </a:prstGeom>
+                  </pic:spPr>
+                </pic:pic>
+              </a:graphicData>
+            </a:graphic>
+          </wp:inline>
+        </w:drawing>
       </w:r>
     </w:p>
     <w:p>
@@ -178,9 +1159,11 @@
           <w:rtl/>
         </w:rPr>
       </w:pPr>
-      <w:r>
-        <w:rPr>
-          <w:rFonts w:ascii="Tahoma" w:hAnsi="Tahoma" w:cs="Tahoma" w:hint="cs"/>
+    </w:p>
+    <w:p>
+      <w:pPr>
+        <w:rPr>
+          <w:rFonts w:ascii="Tahoma" w:hAnsi="Tahoma" w:cs="Tahoma"/>
           <w:b/>
           <w:bCs/>
           <w:sz w:val="36"/>
@@ -188,23 +1171,298 @@
           <w:u w:val="single"/>
           <w:rtl/>
         </w:rPr>
+      </w:pPr>
+      <w:r>
+        <w:rPr>
+          <w:rFonts w:ascii="Tahoma" w:hAnsi="Tahoma" w:cs="Tahoma"/>
+          <w:b/>
+          <w:bCs/>
+          <w:sz w:val="36"/>
+          <w:szCs w:val="36"/>
+          <w:u w:val="single"/>
+          <w:rtl/>
+        </w:rPr>
+        <w:drawing>
+          <wp:inline distT="0" distB="0" distL="0" distR="0" wp14:anchorId="36562A3F" wp14:editId="09959689">
+            <wp:extent cx="5274310" cy="2701925"/>
+            <wp:effectExtent l="0" t="0" r="2540" b="3175"/>
+            <wp:docPr id="8" name="Picture 8"/>
+            <wp:cNvGraphicFramePr>
+              <a:graphicFrameLocks xmlns:a="http://schemas.openxmlformats.org/drawingml/2006/main" noChangeAspect="1"/>
+            </wp:cNvGraphicFramePr>
+            <a:graphic xmlns:a="http://schemas.openxmlformats.org/drawingml/2006/main">
+              <a:graphicData uri="http://schemas.openxmlformats.org/drawingml/2006/picture">
+                <pic:pic xmlns:pic="http://schemas.openxmlformats.org/drawingml/2006/picture">
+                  <pic:nvPicPr>
+                    <pic:cNvPr id="1" name=""/>
+                    <pic:cNvPicPr/>
+                  </pic:nvPicPr>
+                  <pic:blipFill>
+                    <a:blip r:embed="rId8"/>
+                    <a:stretch>
+                      <a:fillRect/>
+                    </a:stretch>
+                  </pic:blipFill>
+                  <pic:spPr>
+                    <a:xfrm>
+                      <a:off x="0" y="0"/>
+                      <a:ext cx="5274310" cy="2701925"/>
+                    </a:xfrm>
+                    <a:prstGeom prst="rect">
+                      <a:avLst/>
+                    </a:prstGeom>
+                  </pic:spPr>
+                </pic:pic>
+              </a:graphicData>
+            </a:graphic>
+          </wp:inline>
+        </w:drawing>
+      </w:r>
+    </w:p>
+    <w:p>
+      <w:pPr>
+        <w:rPr>
+          <w:rFonts w:ascii="Tahoma" w:hAnsi="Tahoma" w:cs="Tahoma"/>
+          <w:rtl/>
+        </w:rPr>
+      </w:pPr>
+    </w:p>
+    <w:p>
+      <w:pPr>
+        <w:rPr>
+          <w:rFonts w:ascii="Tahoma" w:hAnsi="Tahoma" w:cs="Tahoma"/>
+          <w:rtl/>
+        </w:rPr>
+      </w:pPr>
+      <w:r>
+        <w:rPr>
+          <w:rFonts w:ascii="Tahoma" w:hAnsi="Tahoma" w:cs="Tahoma" w:hint="cs"/>
+          <w:rtl/>
+        </w:rPr>
+        <w:t>התנהגות זו של הרצת מספר תהליכים במקביל על-גבי המחשב המארח ופעולת ה-</w:t>
+      </w:r>
+      <w:r>
+        <w:rPr>
+          <w:rFonts w:ascii="Tahoma" w:hAnsi="Tahoma" w:cs="Tahoma"/>
+        </w:rPr>
+        <w:t>Debug</w:t>
+      </w:r>
+      <w:r>
+        <w:rPr>
+          <w:rFonts w:ascii="Tahoma" w:hAnsi="Tahoma" w:cs="Tahoma" w:hint="cs"/>
+        </w:rPr>
+        <w:t xml:space="preserve"> </w:t>
+      </w:r>
+      <w:r>
+        <w:rPr>
+          <w:rFonts w:ascii="Tahoma" w:hAnsi="Tahoma" w:cs="Tahoma" w:hint="cs"/>
+          <w:rtl/>
+        </w:rPr>
+        <w:t xml:space="preserve"> שלהן, הינה פעולה נפוצה במספר מתקפות, ואולם אינה מזוהה פה כזדונית.</w:t>
+      </w:r>
+    </w:p>
+    <w:p>
+      <w:pPr>
+        <w:rPr>
+          <w:rFonts w:ascii="Tahoma" w:hAnsi="Tahoma" w:cs="Tahoma" w:hint="cs"/>
+          <w:rtl/>
+        </w:rPr>
+      </w:pPr>
+      <w:r>
+        <w:rPr>
+          <w:rFonts w:ascii="Tahoma" w:hAnsi="Tahoma" w:cs="Tahoma" w:hint="cs"/>
+          <w:rtl/>
+        </w:rPr>
+        <w:t xml:space="preserve">דוגמא מפורסמת למתקפה מסוג זה, הינה המתקפה שאירעה במהלך 2020 על חברת </w:t>
+      </w:r>
+      <w:r>
+        <w:rPr>
+          <w:rFonts w:ascii="Tahoma" w:hAnsi="Tahoma" w:cs="Tahoma"/>
+        </w:rPr>
+        <w:t>SolarWinds</w:t>
+      </w:r>
+      <w:r>
+        <w:rPr>
+          <w:rFonts w:ascii="Tahoma" w:hAnsi="Tahoma" w:cs="Tahoma" w:hint="cs"/>
+          <w:rtl/>
+        </w:rPr>
+        <w:t xml:space="preserve">, בה מערך </w:t>
+      </w:r>
+      <w:r>
+        <w:rPr>
+          <w:rFonts w:ascii="Tahoma" w:hAnsi="Tahoma" w:cs="Tahoma" w:hint="cs"/>
+        </w:rPr>
+        <w:t>APT</w:t>
+      </w:r>
+      <w:r>
+        <w:rPr>
+          <w:rFonts w:ascii="Tahoma" w:hAnsi="Tahoma" w:cs="Tahoma" w:hint="cs"/>
+          <w:rtl/>
+        </w:rPr>
+        <w:t xml:space="preserve"> החדיר לחברה קוד זדוני אשר הופץ כחלק מעדכוני התוכנה שלה. על-ידי פעולה זו, מערך התקיפה השיג גישה מרוחקת לאלפי מחשבים, ביניהם חברות וארגוני ענק. התקפה זו לא זוהתה במשך זמן רב, כיוון שהייתה חלק מעדכון תוכנה רגיל. עפ"י דיווחים, מאחורי מתקפה זו עמד מערך התקפה רוסי מעצמתי.</w:t>
+      </w:r>
+    </w:p>
+    <w:p>
+      <w:pPr>
+        <w:rPr>
+          <w:rFonts w:ascii="Tahoma" w:hAnsi="Tahoma" w:cs="Tahoma"/>
+          <w:b/>
+          <w:bCs/>
+          <w:sz w:val="36"/>
+          <w:szCs w:val="36"/>
+          <w:u w:val="single"/>
+          <w:rtl/>
+        </w:rPr>
+      </w:pPr>
+      <w:r>
+        <w:rPr>
+          <w:rFonts w:ascii="Tahoma" w:hAnsi="Tahoma" w:cs="Tahoma" w:hint="cs"/>
+          <w:b/>
+          <w:bCs/>
+          <w:sz w:val="36"/>
+          <w:szCs w:val="36"/>
+          <w:u w:val="single"/>
+          <w:rtl/>
+        </w:rPr>
         <w:t>סיכום:</w:t>
       </w:r>
     </w:p>
     <w:p>
       <w:pPr>
         <w:rPr>
-          <w:rFonts w:ascii="Tahoma" w:hAnsi="Tahoma" w:cs="Tahoma"/>
-          <w:rtl/>
-        </w:rPr>
-      </w:pPr>
-      <w:r>
-        <w:rPr>
-          <w:rFonts w:ascii="Tahoma" w:hAnsi="Tahoma" w:cs="Tahoma" w:hint="cs"/>
-          <w:rtl/>
-        </w:rPr>
-        <w:t>בלהבלה</w:t>
-      </w:r>
+          <w:rFonts w:ascii="Tahoma" w:hAnsi="Tahoma" w:cs="Tahoma" w:hint="cs"/>
+        </w:rPr>
+      </w:pPr>
+      <w:r>
+        <w:rPr>
+          <w:rFonts w:ascii="Tahoma" w:hAnsi="Tahoma" w:cs="Tahoma"/>
+        </w:rPr>
+        <w:t>Source Code Injection</w:t>
+      </w:r>
+      <w:r>
+        <w:rPr>
+          <w:rFonts w:ascii="Tahoma" w:hAnsi="Tahoma" w:cs="Tahoma" w:hint="cs"/>
+          <w:rtl/>
+        </w:rPr>
+        <w:t xml:space="preserve">, הינה שיטת התקפה להזרקת קוד זדוני, אשר אינה מוכרת מספיק ואינה מקבלת מספיק תשומת לב. בעזרת שיטה זו, ניתן </w:t>
+      </w:r>
+      <w:proofErr w:type="spellStart"/>
+      <w:r>
+        <w:rPr>
+          <w:rFonts w:ascii="Tahoma" w:hAnsi="Tahoma" w:cs="Tahoma" w:hint="cs"/>
+          <w:rtl/>
+        </w:rPr>
+        <w:t>להתמים</w:t>
+      </w:r>
+      <w:proofErr w:type="spellEnd"/>
+      <w:r>
+        <w:rPr>
+          <w:rFonts w:ascii="Tahoma" w:hAnsi="Tahoma" w:cs="Tahoma" w:hint="cs"/>
+          <w:rtl/>
+        </w:rPr>
+        <w:t xml:space="preserve"> קוד זדוני בתוך קוד לגיטימי של מוצר תוכנה ובכך להתחמק מגילוי של מנועי </w:t>
+      </w:r>
+      <w:proofErr w:type="spellStart"/>
+      <w:r>
+        <w:rPr>
+          <w:rFonts w:ascii="Tahoma" w:hAnsi="Tahoma" w:cs="Tahoma" w:hint="cs"/>
+          <w:rtl/>
+        </w:rPr>
+        <w:t>אנטיוירוס</w:t>
+      </w:r>
+      <w:proofErr w:type="spellEnd"/>
+      <w:r>
+        <w:rPr>
+          <w:rFonts w:ascii="Tahoma" w:hAnsi="Tahoma" w:cs="Tahoma" w:hint="cs"/>
+          <w:rtl/>
+        </w:rPr>
+        <w:t xml:space="preserve"> ו/או צוותי הפיתוח של המוצר, למשך זמן רב.</w:t>
+      </w:r>
+    </w:p>
+    <w:p>
+      <w:pPr>
+        <w:rPr>
+          <w:rFonts w:ascii="Tahoma" w:hAnsi="Tahoma" w:cs="Tahoma"/>
+          <w:rtl/>
+        </w:rPr>
+      </w:pPr>
+    </w:p>
+    <w:p>
+      <w:pPr>
+        <w:rPr>
+          <w:rFonts w:ascii="Tahoma" w:hAnsi="Tahoma" w:cs="Tahoma"/>
+          <w:b/>
+          <w:bCs/>
+          <w:sz w:val="36"/>
+          <w:szCs w:val="36"/>
+          <w:u w:val="single"/>
+          <w:rtl/>
+        </w:rPr>
+      </w:pPr>
+      <w:r>
+        <w:rPr>
+          <w:rFonts w:ascii="Tahoma" w:hAnsi="Tahoma" w:cs="Tahoma" w:hint="cs"/>
+          <w:b/>
+          <w:bCs/>
+          <w:sz w:val="36"/>
+          <w:szCs w:val="36"/>
+          <w:u w:val="single"/>
+          <w:rtl/>
+        </w:rPr>
+        <w:t>ביבליוגרפיה</w:t>
+      </w:r>
+      <w:r>
+        <w:rPr>
+          <w:rFonts w:ascii="Tahoma" w:hAnsi="Tahoma" w:cs="Tahoma" w:hint="cs"/>
+          <w:b/>
+          <w:bCs/>
+          <w:sz w:val="36"/>
+          <w:szCs w:val="36"/>
+          <w:u w:val="single"/>
+          <w:rtl/>
+        </w:rPr>
+        <w:t>:</w:t>
+      </w:r>
+    </w:p>
+    <w:p>
+      <w:pPr>
+        <w:rPr>
+          <w:rFonts w:ascii="Tahoma" w:hAnsi="Tahoma" w:cs="Tahoma"/>
+        </w:rPr>
+      </w:pPr>
+      <w:hyperlink r:id="rId9" w:history="1">
+        <w:r>
+          <w:rPr>
+            <w:rStyle w:val="Hyperlink"/>
+            <w:rFonts w:ascii="Tahoma" w:hAnsi="Tahoma" w:cs="Tahoma"/>
+          </w:rPr>
+          <w:t>https://www.solarwinds.com/sa-overview/securityadvisory</w:t>
+        </w:r>
+      </w:hyperlink>
+    </w:p>
+    <w:p>
+      <w:pPr>
+        <w:rPr>
+          <w:rFonts w:ascii="Tahoma" w:hAnsi="Tahoma" w:cs="Tahoma"/>
+        </w:rPr>
+      </w:pPr>
+      <w:hyperlink r:id="rId10" w:history="1">
+        <w:r>
+          <w:rPr>
+            <w:rStyle w:val="Hyperlink"/>
+            <w:rFonts w:ascii="Tahoma" w:hAnsi="Tahoma" w:cs="Tahoma"/>
+          </w:rPr>
+          <w:t>https://www.fireeye.com/blog/threat-research/2020/12/evasive-attacker-leverages-solarwinds-supply-chain-compromises-with-sunburst-backdoor.html</w:t>
+        </w:r>
+      </w:hyperlink>
+    </w:p>
+    <w:p>
+      <w:pPr>
+        <w:rPr>
+          <w:rFonts w:ascii="Tahoma" w:hAnsi="Tahoma" w:cs="Tahoma"/>
+          <w:rtl/>
+        </w:rPr>
+      </w:pPr>
     </w:p>
     <w:sectPr>
       <w:pgSz w:w="11906" w:h="16838"/>
@@ -736,6 +1994,7 @@
   <w:style w:type="paragraph" w:default="1" w:styleId="Normal">
     <w:name w:val="Normal"/>
     <w:qFormat/>
+    <w:rsid w:val="0049022A"/>
     <w:pPr>
       <w:bidi/>
     </w:pPr>
@@ -777,6 +2036,29 @@
       <w:ind w:left="720"/>
       <w:contextualSpacing/>
     </w:pPr>
+  </w:style>
+  <w:style w:type="character" w:styleId="Hyperlink">
+    <w:name w:val="Hyperlink"/>
+    <w:basedOn w:val="DefaultParagraphFont"/>
+    <w:uiPriority w:val="99"/>
+    <w:unhideWhenUsed/>
+    <w:rsid w:val="00B907EE"/>
+    <w:rPr>
+      <w:color w:val="0563C1" w:themeColor="hyperlink"/>
+      <w:u w:val="single"/>
+    </w:rPr>
+  </w:style>
+  <w:style w:type="character" w:styleId="UnresolvedMention">
+    <w:name w:val="Unresolved Mention"/>
+    <w:basedOn w:val="DefaultParagraphFont"/>
+    <w:uiPriority w:val="99"/>
+    <w:semiHidden/>
+    <w:unhideWhenUsed/>
+    <w:rsid w:val="00B907EE"/>
+    <w:rPr>
+      <w:color w:val="605E5C"/>
+      <w:shd w:val="clear" w:color="auto" w:fill="E1DFDD"/>
+    </w:rPr>
   </w:style>
 </w:styles>
 </file>

</xml_diff>